<commit_message>
report and re-formating/ adding consistent features
</commit_message>
<xml_diff>
--- a/Web notes.docx
+++ b/Web notes.docx
@@ -77,12 +77,25 @@
     </w:p>
     <w:p>
       <w:r>
-        <w:t>        echo "&lt;h2&gt;Members List:&lt;/h2&gt;";</w:t>
-      </w:r>
+        <w:t>        echo "&lt;h2&gt;Members List:&lt;/h2&gt;</w:t>
+      </w:r>
+      <w:proofErr w:type="gramStart"/>
+      <w:r>
+        <w:t>";</w:t>
+      </w:r>
+      <w:proofErr w:type="gramEnd"/>
     </w:p>
     <w:p>
       <w:r>
-        <w:t>        while ($row = mysqli_fetch_assoc($result)) {</w:t>
+        <w:t xml:space="preserve">        while ($row = </w:t>
+      </w:r>
+      <w:proofErr w:type="spellStart"/>
+      <w:r>
+        <w:t>mysqli_fetch_assoc</w:t>
+      </w:r>
+      <w:proofErr w:type="spellEnd"/>
+      <w:r>
+        <w:t>($result)) {</w:t>
       </w:r>
     </w:p>
     <w:p>
@@ -97,8 +110,21 @@
     </w:p>
     <w:p>
       <w:r>
-        <w:t>            echo "name: " . $row['password'] . "&lt;br&gt;";</w:t>
-      </w:r>
+        <w:t>            echo "name: " . $row['password'] . "&lt;</w:t>
+      </w:r>
+      <w:proofErr w:type="spellStart"/>
+      <w:r>
+        <w:t>br</w:t>
+      </w:r>
+      <w:proofErr w:type="spellEnd"/>
+      <w:r>
+        <w:t>&gt;</w:t>
+      </w:r>
+      <w:proofErr w:type="gramStart"/>
+      <w:r>
+        <w:t>";</w:t>
+      </w:r>
+      <w:proofErr w:type="gramEnd"/>
     </w:p>
     <w:p>
       <w:r>
@@ -110,18 +136,59 @@
         <w:pStyle w:val="Heading2"/>
       </w:pPr>
       <w:r>
-        <w:t>Debugging php</w:t>
-      </w:r>
+        <w:t xml:space="preserve">Debugging </w:t>
+      </w:r>
+      <w:proofErr w:type="spellStart"/>
+      <w:r>
+        <w:t>php</w:t>
+      </w:r>
+      <w:proofErr w:type="spellEnd"/>
     </w:p>
     <w:p>
-      <w:r>
-        <w:t>ini_set('display_errors', 1);</w:t>
-      </w:r>
+      <w:proofErr w:type="spellStart"/>
+      <w:r>
+        <w:t>ini_set</w:t>
+      </w:r>
+      <w:proofErr w:type="spellEnd"/>
+      <w:r>
+        <w:t>('</w:t>
+      </w:r>
+      <w:proofErr w:type="spellStart"/>
+      <w:r>
+        <w:t>display_errors</w:t>
+      </w:r>
+      <w:proofErr w:type="spellEnd"/>
+      <w:r>
+        <w:t>', 1</w:t>
+      </w:r>
+      <w:proofErr w:type="gramStart"/>
+      <w:r>
+        <w:t>);</w:t>
+      </w:r>
+      <w:proofErr w:type="gramEnd"/>
     </w:p>
     <w:p>
-      <w:r>
-        <w:t>ini_set('display_startup_errors', 1);</w:t>
-      </w:r>
+      <w:proofErr w:type="spellStart"/>
+      <w:r>
+        <w:t>ini_set</w:t>
+      </w:r>
+      <w:proofErr w:type="spellEnd"/>
+      <w:r>
+        <w:t>('</w:t>
+      </w:r>
+      <w:proofErr w:type="spellStart"/>
+      <w:r>
+        <w:t>display_startup_errors</w:t>
+      </w:r>
+      <w:proofErr w:type="spellEnd"/>
+      <w:r>
+        <w:t>', 1</w:t>
+      </w:r>
+      <w:proofErr w:type="gramStart"/>
+      <w:r>
+        <w:t>);</w:t>
+      </w:r>
+      <w:proofErr w:type="gramEnd"/>
     </w:p>
     <w:p/>
     <w:p/>
@@ -873,6 +940,7 @@
   <w:style w:type="character" w:default="1" w:styleId="DefaultParagraphFont">
     <w:name w:val="Default Paragraph Font"/>
     <w:uiPriority w:val="1"/>
+    <w:semiHidden/>
     <w:unhideWhenUsed/>
   </w:style>
   <w:style w:type="table" w:default="1" w:styleId="TableNormal">

</xml_diff>